<commit_message>
TDC performance doc update
git-svn-id: http://svn.ohwr.org/fmc-tdc@98 85dfdc96-de2c-444c-878d-45b388be74a9
</commit_message>
<xml_diff>
--- a/board_testing/TDCperformance.docx
+++ b/board_testing/TDCperformance.docx
@@ -88,19 +88,7 @@
           <w:rPr>
             <w:rStyle w:val="Hyperlink"/>
           </w:rPr>
-          <w:t>TDC precision docum</w:t>
-        </w:r>
-        <w:r>
-          <w:rPr>
-            <w:rStyle w:val="Hyperlink"/>
-          </w:rPr>
-          <w:t>e</w:t>
-        </w:r>
-        <w:r>
-          <w:rPr>
-            <w:rStyle w:val="Hyperlink"/>
-          </w:rPr>
-          <w:t>ntation</w:t>
+          <w:t>TDC precision documentation</w:t>
         </w:r>
       </w:hyperlink>
       <w:proofErr w:type="gramStart"/>
@@ -257,15 +245,13 @@
         <w:t xml:space="preserve"> </w:t>
       </w:r>
       <w:r>
-        <w:t xml:space="preserve">The CLOCK FAN_OUT board is used as </w:t>
-      </w:r>
-      <w:proofErr w:type="spellStart"/>
-      <w:r>
-        <w:t>fanout</w:t>
-      </w:r>
-      <w:proofErr w:type="spellEnd"/>
-      <w:r>
-        <w:t>.</w:t>
+        <w:t xml:space="preserve">The CLOCK FAN_OUT board is </w:t>
+      </w:r>
+      <w:r>
+        <w:t xml:space="preserve">also </w:t>
+      </w:r>
+      <w:r>
+        <w:t>used.</w:t>
       </w:r>
       <w:r>
         <w:t xml:space="preserve"> </w:t>
@@ -512,13 +498,7 @@
         </w:r>
       </w:fldSimple>
       <w:r>
-        <w:t xml:space="preserve">: Pulses arriving to the </w:t>
-      </w:r>
-      <w:r>
-        <w:t>two</w:t>
-      </w:r>
-      <w:r>
-        <w:t xml:space="preserve"> TDC </w:t>
+        <w:t xml:space="preserve">: Pulses arriving to the TDC </w:t>
       </w:r>
       <w:r>
         <w:t>input</w:t>
@@ -705,7 +685,19 @@
         <w:t xml:space="preserve"> </w:t>
       </w:r>
       <w:r>
-        <w:t>ns offset comes from the ACAM fine time; we believe it is because of a bug in the ACAM chip</w:t>
+        <w:t xml:space="preserve">ns offset comes from the ACAM fine time; we believe it is </w:t>
+      </w:r>
+      <w:r>
+        <w:t>caused</w:t>
+      </w:r>
+      <w:r>
+        <w:t xml:space="preserve"> </w:t>
+      </w:r>
+      <w:r>
+        <w:t xml:space="preserve">by </w:t>
+      </w:r>
+      <w:r>
+        <w:t>a bug in the ACAM chip</w:t>
       </w:r>
       <w:r>
         <w:t xml:space="preserve">. The error rate is ~1 wrong timestamp per 2 M. We have remarked that this issue could be related with Tomasz Wlostowski issue on </w:t>
@@ -714,7 +706,13 @@
         <w:t xml:space="preserve">ACAM </w:t>
       </w:r>
       <w:r>
-        <w:t xml:space="preserve">R-mode, where he was seeing wrong measurements of ~+-1.5ns every few millions. The resolution in R-mode is 3 times higher than in I-mode and the errors seen in I-mode (~4ns) are 3 times the ones in </w:t>
+        <w:t xml:space="preserve">R-mode, where he was seeing wrong measurements of </w:t>
+      </w:r>
+      <w:r>
+        <w:t xml:space="preserve">around </w:t>
+      </w:r>
+      <w:r>
+        <w:t xml:space="preserve">+-1.5ns every few millions. The resolution in R-mode is 3 times higher than in I-mode and the errors seen in I-mode (~4ns) are 3 times the ones in </w:t>
       </w:r>
       <w:proofErr w:type="spellStart"/>
       <w:r>
@@ -894,6 +892,9 @@
         <w:spacing w:after="0"/>
       </w:pPr>
       <w:r>
+        <w:rPr>
+          <w:noProof/>
+        </w:rPr>
         <w:drawing>
           <wp:inline distT="0" distB="0" distL="0" distR="0">
             <wp:extent cx="6291072" cy="2048140"/>
@@ -1236,6 +1237,9 @@
         <w:spacing w:after="0"/>
       </w:pPr>
       <w:r>
+        <w:rPr>
+          <w:noProof/>
+        </w:rPr>
         <w:drawing>
           <wp:inline distT="0" distB="0" distL="0" distR="0">
             <wp:extent cx="6172200" cy="2013059"/>
@@ -1854,7 +1858,16 @@
       </w:r>
       <w:proofErr w:type="spellEnd"/>
       <w:r>
-        <w:t>; for a measurement of 1</w:t>
+        <w:t xml:space="preserve">; for a </w:t>
+      </w:r>
+      <w:r>
+        <w:t xml:space="preserve">measurement of </w:t>
+      </w:r>
+      <w:r>
+        <w:br/>
+      </w:r>
+      <w:r>
+        <w:t>1</w:t>
       </w:r>
       <w:r>
         <w:t xml:space="preserve"> </w:t>
@@ -2097,7 +2110,7 @@
         <w:jc w:val="both"/>
       </w:pPr>
       <w:r>
-        <w:t xml:space="preserve">Note also that in these </w:t>
+        <w:t xml:space="preserve">Note that in these </w:t>
       </w:r>
       <w:r>
         <w:t xml:space="preserve">measurements </w:t>
@@ -2115,16 +2128,58 @@
       </w:pPr>
       <w:r>
         <w:lastRenderedPageBreak/>
-        <w:t xml:space="preserve">Zooming into </w:t>
-      </w:r>
-      <w:r>
-        <w:t>a small relatively flat area of Figure 11 we get Figure 13</w:t>
-      </w:r>
-      <w:r>
-        <w:t xml:space="preserve"> spanning through ~10 hrs</w:t>
-      </w:r>
-      <w:r>
-        <w:t>:</w:t>
+        <w:t>Changing the DAC from 1</w:t>
+      </w:r>
+      <w:r>
+        <w:t>V</w:t>
+      </w:r>
+      <w:r>
+        <w:t>65 (DAC word 0xA8F5) to 1</w:t>
+      </w:r>
+      <w:r>
+        <w:t>V</w:t>
+      </w:r>
+      <w:r>
+        <w:t>66 (DAC word 0xAA00) shift</w:t>
+      </w:r>
+      <w:r>
+        <w:t>s</w:t>
+      </w:r>
+      <w:r>
+        <w:t xml:space="preserve"> the measurements to higher values. Figure 1</w:t>
+      </w:r>
+      <w:r>
+        <w:t>3</w:t>
+      </w:r>
+      <w:r>
+        <w:t xml:space="preserve"> shows </w:t>
+      </w:r>
+      <w:r>
+        <w:t xml:space="preserve">both data </w:t>
+      </w:r>
+      <w:r>
+        <w:t xml:space="preserve">spanning over </w:t>
+      </w:r>
+      <w:r>
+        <w:t xml:space="preserve">around 6 </w:t>
+      </w:r>
+      <w:r>
+        <w:t xml:space="preserve">hours </w:t>
+      </w:r>
+      <w:r>
+        <w:t>at a</w:t>
+      </w:r>
+      <w:r>
+        <w:t xml:space="preserve"> relatively stable</w:t>
+      </w:r>
+      <w:r>
+        <w:t xml:space="preserve"> temperature</w:t>
+      </w:r>
+      <w:r>
+        <w:t>.</w:t>
+      </w:r>
+      <w:r>
+        <w:t xml:space="preserve"> Note though that since the tests took place at different moments, the temperature has not been the same for the two versions.</w:t>
       </w:r>
     </w:p>
     <w:p>
@@ -2138,9 +2193,9 @@
         </w:rPr>
         <w:drawing>
           <wp:inline distT="0" distB="0" distL="0" distR="0">
-            <wp:extent cx="6172200" cy="2012950"/>
-            <wp:effectExtent l="19050" t="0" r="0" b="0"/>
-            <wp:docPr id="56" name="Picture 55" descr="Picture3.png"/>
+            <wp:extent cx="6171865" cy="1988662"/>
+            <wp:effectExtent l="19050" t="0" r="335" b="0"/>
+            <wp:docPr id="58" name="Picture 57" descr="Picture3.png"/>
             <wp:cNvGraphicFramePr>
               <a:graphicFrameLocks xmlns:a="http://schemas.openxmlformats.org/drawingml/2006/main" noChangeAspect="1"/>
             </wp:cNvGraphicFramePr>
@@ -2160,7 +2215,7 @@
                   <pic:spPr>
                     <a:xfrm>
                       <a:off x="0" y="0"/>
-                      <a:ext cx="6172200" cy="2012950"/>
+                      <a:ext cx="6171865" cy="1988662"/>
                     </a:xfrm>
                     <a:prstGeom prst="rect">
                       <a:avLst/>
@@ -2189,7 +2244,7 @@
         </w:r>
       </w:fldSimple>
       <w:r>
-        <w:t>: Zoom in a flat area of Figure 11</w:t>
+        <w:t>: Test Setup 2 measurements with different DAC values</w:t>
       </w:r>
     </w:p>
     <w:p>
@@ -2203,9 +2258,9 @@
         </w:rPr>
         <w:drawing>
           <wp:inline distT="0" distB="0" distL="0" distR="0">
-            <wp:extent cx="6172200" cy="904240"/>
+            <wp:extent cx="6173520" cy="2013489"/>
             <wp:effectExtent l="19050" t="0" r="0" b="0"/>
-            <wp:docPr id="57" name="Picture 56" descr="Picture2.png"/>
+            <wp:docPr id="59" name="Picture 58" descr="Picture2.png"/>
             <wp:cNvGraphicFramePr>
               <a:graphicFrameLocks xmlns:a="http://schemas.openxmlformats.org/drawingml/2006/main" noChangeAspect="1"/>
             </wp:cNvGraphicFramePr>
@@ -2225,7 +2280,7 @@
                   <pic:spPr>
                     <a:xfrm>
                       <a:off x="0" y="0"/>
-                      <a:ext cx="6172200" cy="904240"/>
+                      <a:ext cx="6173520" cy="2013489"/>
                     </a:xfrm>
                     <a:prstGeom prst="rect">
                       <a:avLst/>
@@ -2243,61 +2298,26 @@
         <w:pStyle w:val="Caption"/>
       </w:pPr>
       <w:r>
-        <w:t xml:space="preserve">Table </w:t>
-      </w:r>
-      <w:fldSimple w:instr=" SEQ Table \* ARABIC ">
+        <w:t xml:space="preserve">Figure </w:t>
+      </w:r>
+      <w:fldSimple w:instr=" SEQ Figure \* ARABIC ">
         <w:r>
           <w:rPr>
             <w:noProof/>
           </w:rPr>
-          <w:t>4</w:t>
+          <w:t>14</w:t>
         </w:r>
       </w:fldSimple>
       <w:r>
         <w:t xml:space="preserve">: </w:t>
       </w:r>
       <w:r>
-        <w:t>Summary from measurements of Figure 13</w:t>
+        <w:t>Histogram from measurements of Figure 14</w:t>
       </w:r>
     </w:p>
     <w:p>
       <w:pPr>
         <w:pStyle w:val="Caption"/>
-      </w:pPr>
-      <w:r>
-        <w:br w:type="page"/>
-      </w:r>
-    </w:p>
-    <w:p>
-      <w:pPr>
-        <w:jc w:val="both"/>
-      </w:pPr>
-      <w:r>
-        <w:lastRenderedPageBreak/>
-        <w:t>Changing the DAC from 1</w:t>
-      </w:r>
-      <w:r>
-        <w:t>V</w:t>
-      </w:r>
-      <w:r>
-        <w:t>65 (DAC word 0xA8F5) to 1</w:t>
-      </w:r>
-      <w:r>
-        <w:t>V</w:t>
-      </w:r>
-      <w:r>
-        <w:t xml:space="preserve">66 (DAC word 0xAA00) shifted the measurements to higher values. Figure 14 shows </w:t>
-      </w:r>
-      <w:r>
-        <w:t xml:space="preserve">both data </w:t>
-      </w:r>
-      <w:r>
-        <w:t>spanning over few hours with the temperature relatively stable.</w:t>
-      </w:r>
-    </w:p>
-    <w:p>
-      <w:pPr>
-        <w:keepNext/>
         <w:spacing w:after="0"/>
       </w:pPr>
       <w:r>
@@ -2306,9 +2326,9 @@
         </w:rPr>
         <w:drawing>
           <wp:inline distT="0" distB="0" distL="0" distR="0">
-            <wp:extent cx="6171865" cy="2012950"/>
-            <wp:effectExtent l="19050" t="0" r="335" b="0"/>
-            <wp:docPr id="58" name="Picture 57" descr="Picture3.png"/>
+            <wp:extent cx="6170109" cy="904239"/>
+            <wp:effectExtent l="19050" t="0" r="2091" b="0"/>
+            <wp:docPr id="60" name="Picture 59" descr="Picture1.png"/>
             <wp:cNvGraphicFramePr>
               <a:graphicFrameLocks xmlns:a="http://schemas.openxmlformats.org/drawingml/2006/main" noChangeAspect="1"/>
             </wp:cNvGraphicFramePr>
@@ -2316,7 +2336,7 @@
               <a:graphicData uri="http://schemas.openxmlformats.org/drawingml/2006/picture">
                 <pic:pic xmlns:pic="http://schemas.openxmlformats.org/drawingml/2006/picture">
                   <pic:nvPicPr>
-                    <pic:cNvPr id="0" name="Picture3.png"/>
+                    <pic:cNvPr id="0" name="Picture1.png"/>
                     <pic:cNvPicPr/>
                   </pic:nvPicPr>
                   <pic:blipFill>
@@ -2328,7 +2348,7 @@
                   <pic:spPr>
                     <a:xfrm>
                       <a:off x="0" y="0"/>
-                      <a:ext cx="6171865" cy="2012950"/>
+                      <a:ext cx="6170109" cy="904239"/>
                     </a:xfrm>
                     <a:prstGeom prst="rect">
                       <a:avLst/>
@@ -2346,18 +2366,153 @@
         <w:pStyle w:val="Caption"/>
       </w:pPr>
       <w:r>
-        <w:t xml:space="preserve">Figure </w:t>
-      </w:r>
-      <w:fldSimple w:instr=" SEQ Figure \* ARABIC ">
+        <w:t xml:space="preserve">Table </w:t>
+      </w:r>
+      <w:fldSimple w:instr=" SEQ Table \* ARABIC ">
         <w:r>
           <w:rPr>
             <w:noProof/>
           </w:rPr>
-          <w:t>14</w:t>
+          <w:t>4</w:t>
         </w:r>
       </w:fldSimple>
       <w:r>
-        <w:t>: Test Setup 2 measurements with different DAC values</w:t>
+        <w:t>: Summary from measurements of Figure 14</w:t>
+      </w:r>
+    </w:p>
+    <w:p>
+      <w:pPr>
+        <w:pStyle w:val="Caption"/>
+      </w:pPr>
+      <w:r>
+        <w:rPr>
+          <w:b w:val="0"/>
+          <w:bCs w:val="0"/>
+          <w:color w:val="auto"/>
+          <w:sz w:val="22"/>
+          <w:szCs w:val="22"/>
+        </w:rPr>
+        <w:t>R</w:t>
+      </w:r>
+      <w:r>
+        <w:rPr>
+          <w:b w:val="0"/>
+          <w:bCs w:val="0"/>
+          <w:color w:val="auto"/>
+          <w:sz w:val="22"/>
+          <w:szCs w:val="22"/>
+        </w:rPr>
+        <w:t xml:space="preserve">egarding the accuracy of the measurements, the calibration procedure will set the DAC to its optimal value. </w:t>
+      </w:r>
+    </w:p>
+    <w:p>
+      <w:pPr>
+        <w:pStyle w:val="Caption"/>
+      </w:pPr>
+    </w:p>
+    <w:p>
+      <w:r>
+        <w:br w:type="page"/>
+      </w:r>
+    </w:p>
+    <w:p>
+      <w:pPr>
+        <w:pStyle w:val="Heading1"/>
+        <w:spacing w:after="120"/>
+      </w:pPr>
+      <w:r>
+        <w:lastRenderedPageBreak/>
+        <w:t xml:space="preserve">Test Setup </w:t>
+      </w:r>
+      <w:r>
+        <w:t>3</w:t>
+      </w:r>
+      <w:r>
+        <w:t xml:space="preserve"> | Sweeping</w:t>
+      </w:r>
+    </w:p>
+    <w:p>
+      <w:pPr>
+        <w:jc w:val="both"/>
+      </w:pPr>
+      <w:r>
+        <w:t>We use the PCIE_FMC_TESTBENCH5 front end in the 864-1-A17 lab where we plug two SPEC carrier boards as Figure 1</w:t>
+      </w:r>
+      <w:r>
+        <w:t>5</w:t>
+      </w:r>
+      <w:r>
+        <w:t xml:space="preserve"> indicates.</w:t>
+      </w:r>
+    </w:p>
+    <w:p>
+      <w:pPr>
+        <w:jc w:val="both"/>
+      </w:pPr>
+      <w:r>
+        <w:t xml:space="preserve">SPEC 1 carries a Fine Delay mezzanine, used as pulse generator </w:t>
+      </w:r>
+      <w:r>
+        <w:t>at</w:t>
+      </w:r>
+      <w:r>
+        <w:t xml:space="preserve"> different frequencies. SPEC 2 carries the TDC mezzanine under test. </w:t>
+      </w:r>
+    </w:p>
+    <w:p>
+      <w:pPr>
+        <w:jc w:val="both"/>
+      </w:pPr>
+      <w:r>
+        <w:t xml:space="preserve">A dedicated python testing program is responsible for setting the fine delay output </w:t>
+      </w:r>
+      <w:r>
+        <w:t>period</w:t>
+      </w:r>
+      <w:r>
+        <w:t xml:space="preserve"> to a range of values from 100</w:t>
+      </w:r>
+      <w:r>
+        <w:t xml:space="preserve"> </w:t>
+      </w:r>
+      <w:r>
+        <w:t>ns to 1</w:t>
+      </w:r>
+      <w:r>
+        <w:t>50</w:t>
+      </w:r>
+      <w:r>
+        <w:t xml:space="preserve"> </w:t>
+      </w:r>
+      <w:r>
+        <w:t>u</w:t>
+      </w:r>
+      <w:r>
+        <w:t>s with steps of 20</w:t>
+      </w:r>
+      <w:r>
+        <w:t xml:space="preserve"> </w:t>
+      </w:r>
+      <w:r>
+        <w:t xml:space="preserve">ns </w:t>
+      </w:r>
+      <w:r>
+        <w:rPr>
+          <w:vertAlign w:val="superscript"/>
+        </w:rPr>
+        <w:t>[2]</w:t>
+      </w:r>
+      <w:r>
+        <w:t xml:space="preserve">. </w:t>
+      </w:r>
+      <w:r>
+        <w:t xml:space="preserve">For each period value, </w:t>
+      </w:r>
+      <w:r>
+        <w:t>128 pulses are sent.</w:t>
+      </w:r>
+      <w:r>
+        <w:t xml:space="preserve"> The TDC timestamps are retrieved and manipulated: only timestamps corresponding to rising edges are kept and they are subtracted by pairs.</w:t>
       </w:r>
     </w:p>
     <w:p>
@@ -2371,9 +2526,9 @@
         </w:rPr>
         <w:drawing>
           <wp:inline distT="0" distB="0" distL="0" distR="0">
-            <wp:extent cx="6173520" cy="2027977"/>
+            <wp:extent cx="6193023" cy="3913309"/>
             <wp:effectExtent l="19050" t="0" r="0" b="0"/>
-            <wp:docPr id="59" name="Picture 58" descr="Picture2.png"/>
+            <wp:docPr id="47" name="Picture 23" descr="Picture1.png"/>
             <wp:cNvGraphicFramePr>
               <a:graphicFrameLocks xmlns:a="http://schemas.openxmlformats.org/drawingml/2006/main" noChangeAspect="1"/>
             </wp:cNvGraphicFramePr>
@@ -2381,12 +2536,11 @@
               <a:graphicData uri="http://schemas.openxmlformats.org/drawingml/2006/picture">
                 <pic:pic xmlns:pic="http://schemas.openxmlformats.org/drawingml/2006/picture">
                   <pic:nvPicPr>
-                    <pic:cNvPr id="0" name="Picture2.png"/>
+                    <pic:cNvPr id="0" name="Picture1.png"/>
                     <pic:cNvPicPr/>
                   </pic:nvPicPr>
                   <pic:blipFill>
                     <a:blip r:embed="rId27" cstate="print"/>
-                    <a:srcRect b="2609"/>
                     <a:stretch>
                       <a:fillRect/>
                     </a:stretch>
@@ -2394,7 +2548,7 @@
                   <pic:spPr>
                     <a:xfrm>
                       <a:off x="0" y="0"/>
-                      <a:ext cx="6173520" cy="2027977"/>
+                      <a:ext cx="6193023" cy="3913309"/>
                     </a:xfrm>
                     <a:prstGeom prst="rect">
                       <a:avLst/>
@@ -2423,16 +2577,14 @@
         </w:r>
       </w:fldSimple>
       <w:r>
-        <w:t xml:space="preserve">: </w:t>
-      </w:r>
-      <w:r>
-        <w:t>Histogram from measurements of Figure 14</w:t>
-      </w:r>
-    </w:p>
-    <w:p>
-      <w:pPr>
-        <w:pStyle w:val="Caption"/>
-        <w:spacing w:after="0"/>
+        <w:t>: Test Setup 2</w:t>
+      </w:r>
+    </w:p>
+    <w:p>
+      <w:pPr>
+        <w:keepNext/>
+        <w:spacing w:before="360" w:after="0"/>
+        <w:jc w:val="both"/>
       </w:pPr>
       <w:r>
         <w:rPr>
@@ -2440,9 +2592,9 @@
         </w:rPr>
         <w:drawing>
           <wp:inline distT="0" distB="0" distL="0" distR="0">
-            <wp:extent cx="6170109" cy="904240"/>
-            <wp:effectExtent l="19050" t="0" r="2091" b="0"/>
-            <wp:docPr id="60" name="Picture 59" descr="Picture1.png"/>
+            <wp:extent cx="2449850" cy="1489835"/>
+            <wp:effectExtent l="19050" t="0" r="7600" b="0"/>
+            <wp:docPr id="48" name="Picture 31" descr="Picture1.png"/>
             <wp:cNvGraphicFramePr>
               <a:graphicFrameLocks xmlns:a="http://schemas.openxmlformats.org/drawingml/2006/main" noChangeAspect="1"/>
             </wp:cNvGraphicFramePr>
@@ -2462,7 +2614,7 @@
                   <pic:spPr>
                     <a:xfrm>
                       <a:off x="0" y="0"/>
-                      <a:ext cx="6170109" cy="904240"/>
+                      <a:ext cx="2449850" cy="1489835"/>
                     </a:xfrm>
                     <a:prstGeom prst="rect">
                       <a:avLst/>
@@ -2478,94 +2630,162 @@
     <w:p>
       <w:pPr>
         <w:pStyle w:val="Caption"/>
-      </w:pPr>
-      <w:r>
-        <w:t xml:space="preserve">Table </w:t>
-      </w:r>
-      <w:fldSimple w:instr=" SEQ Table \* ARABIC ">
+        <w:jc w:val="both"/>
+      </w:pPr>
+      <w:r>
+        <w:t xml:space="preserve">Figure </w:t>
+      </w:r>
+      <w:fldSimple w:instr=" SEQ Figure \* ARABIC ">
         <w:r>
           <w:rPr>
             <w:noProof/>
           </w:rPr>
-          <w:t>6</w:t>
+          <w:t>16</w:t>
         </w:r>
       </w:fldSimple>
       <w:r>
-        <w:t>: Summary from measurements of Figure 14</w:t>
+        <w:t xml:space="preserve">: </w:t>
+      </w:r>
+      <w:r>
+        <w:t xml:space="preserve">Pulses arriving to the </w:t>
+      </w:r>
+      <w:r>
+        <w:t xml:space="preserve">TDC </w:t>
+      </w:r>
+      <w:r>
+        <w:t>input</w:t>
+      </w:r>
+      <w:r>
+        <w:t xml:space="preserve"> channel</w:t>
+      </w:r>
+      <w:r>
+        <w:t xml:space="preserve"> 1</w:t>
       </w:r>
     </w:p>
     <w:p>
       <w:pPr>
         <w:pStyle w:val="Caption"/>
-      </w:pPr>
-    </w:p>
-    <w:p>
-      <w:r>
-        <w:br w:type="page"/>
-      </w:r>
-    </w:p>
-    <w:p>
-      <w:pPr>
-        <w:pStyle w:val="Heading1"/>
-        <w:spacing w:after="120"/>
-      </w:pPr>
+        <w:jc w:val="both"/>
+      </w:pPr>
+    </w:p>
+    <w:p>
+      <w:pPr>
+        <w:spacing w:after="0"/>
+        <w:ind w:left="180" w:hanging="180"/>
+        <w:rPr>
+          <w:vertAlign w:val="superscript"/>
+        </w:rPr>
+      </w:pPr>
+      <w:r>
+        <w:rPr>
+          <w:vertAlign w:val="superscript"/>
+        </w:rPr>
+        <w:t xml:space="preserve">[2] Because of system limitations the sweeping above 150us </w:t>
+      </w:r>
+      <w:r>
+        <w:rPr>
+          <w:vertAlign w:val="superscript"/>
+        </w:rPr>
+        <w:t>i</w:t>
+      </w:r>
+      <w:r>
+        <w:rPr>
+          <w:vertAlign w:val="superscript"/>
+        </w:rPr>
+        <w:t xml:space="preserve">s </w:t>
+      </w:r>
+      <w:r>
+        <w:rPr>
+          <w:vertAlign w:val="superscript"/>
+        </w:rPr>
+        <w:t xml:space="preserve">currently </w:t>
+      </w:r>
+      <w:r>
+        <w:rPr>
+          <w:vertAlign w:val="superscript"/>
+        </w:rPr>
+        <w:t xml:space="preserve">not possible. In detail because of </w:t>
+      </w:r>
+      <w:r>
+        <w:rPr>
+          <w:vertAlign w:val="superscript"/>
+        </w:rPr>
+        <w:t xml:space="preserve">the </w:t>
+      </w:r>
+      <w:r>
+        <w:rPr>
+          <w:vertAlign w:val="superscript"/>
+        </w:rPr>
+        <w:t xml:space="preserve">TDC and FD drivers incompatibility, the FD board is </w:t>
+      </w:r>
+      <w:r>
+        <w:rPr>
+          <w:vertAlign w:val="superscript"/>
+        </w:rPr>
+        <w:t xml:space="preserve">used </w:t>
+      </w:r>
+      <w:proofErr w:type="spellStart"/>
+      <w:r>
+        <w:rPr>
+          <w:vertAlign w:val="superscript"/>
+        </w:rPr>
+        <w:t>uncalibrated</w:t>
+      </w:r>
+      <w:proofErr w:type="spellEnd"/>
+      <w:r>
+        <w:rPr>
+          <w:vertAlign w:val="superscript"/>
+        </w:rPr>
+        <w:t xml:space="preserve">; </w:t>
+      </w:r>
+      <w:r>
+        <w:rPr>
+          <w:vertAlign w:val="superscript"/>
+        </w:rPr>
+        <w:t>this makes the values above 150us giving errors &gt; 4ppm</w:t>
+      </w:r>
+      <w:r>
+        <w:rPr>
+          <w:vertAlign w:val="superscript"/>
+        </w:rPr>
+        <w:t>, so there would be no reliable reference for our testing.</w:t>
+      </w:r>
+    </w:p>
+    <w:p>
+      <w:pPr>
+        <w:rPr>
+          <w:vertAlign w:val="superscript"/>
+        </w:rPr>
+      </w:pPr>
+    </w:p>
+    <w:p>
       <w:r>
         <w:lastRenderedPageBreak/>
-        <w:t xml:space="preserve">Test Setup </w:t>
-      </w:r>
-      <w:r>
-        <w:t>3</w:t>
-      </w:r>
-      <w:r>
-        <w:t xml:space="preserve"> | Sweeping</w:t>
-      </w:r>
-    </w:p>
-    <w:p>
-      <w:pPr>
-        <w:jc w:val="both"/>
-      </w:pPr>
-      <w:r>
-        <w:t>We use the PCIE_FMC_TESTBENCH5 front end in the 864-1-A17 lab where we plug two SPEC carrier boards as Figure 1</w:t>
-      </w:r>
-      <w:r>
-        <w:t>4</w:t>
-      </w:r>
-      <w:r>
-        <w:t xml:space="preserve"> indicates.</w:t>
-      </w:r>
-    </w:p>
-    <w:p>
-      <w:pPr>
-        <w:jc w:val="both"/>
-      </w:pPr>
-      <w:r>
-        <w:t xml:space="preserve">SPEC 1 carries a Fine Delay mezzanine, used as pulse generator </w:t>
-      </w:r>
-      <w:r>
-        <w:t>at</w:t>
-      </w:r>
-      <w:r>
-        <w:t xml:space="preserve"> different frequencies. SPEC 2 carries the TDC mezzanine under test. </w:t>
-      </w:r>
-    </w:p>
-    <w:p>
-      <w:pPr>
-        <w:jc w:val="both"/>
-      </w:pPr>
-      <w:r>
-        <w:t xml:space="preserve">A dedicated python testing program is responsible for setting the fine delay output </w:t>
-      </w:r>
-      <w:r>
-        <w:t>period</w:t>
-      </w:r>
-      <w:r>
-        <w:t xml:space="preserve"> to a range of values from 100</w:t>
+        <w:t>Figure 1</w:t>
+      </w:r>
+      <w:r>
+        <w:t>7</w:t>
+      </w:r>
+      <w:r>
+        <w:t xml:space="preserve"> shows the </w:t>
+      </w:r>
+      <w:r>
+        <w:t>500</w:t>
       </w:r>
       <w:r>
         <w:t xml:space="preserve"> </w:t>
       </w:r>
       <w:r>
-        <w:t>ns to 1</w:t>
+        <w:t>K</w:t>
+      </w:r>
+      <w:r>
+        <w:t xml:space="preserve"> </w:t>
+      </w:r>
+      <w:r>
+        <w:t>data</w:t>
+      </w:r>
+      <w:r>
+        <w:t xml:space="preserve"> ranging from 100 ns to 1</w:t>
       </w:r>
       <w:r>
         <w:t>50</w:t>
@@ -2577,22 +2797,7 @@
         <w:t>u</w:t>
       </w:r>
       <w:r>
-        <w:t>s with steps of 20</w:t>
-      </w:r>
-      <w:r>
-        <w:t xml:space="preserve"> </w:t>
-      </w:r>
-      <w:r>
-        <w:t xml:space="preserve">ns. </w:t>
-      </w:r>
-      <w:r>
-        <w:t xml:space="preserve">For each period value, </w:t>
-      </w:r>
-      <w:r>
-        <w:t>128 pulses are sent.</w:t>
-      </w:r>
-      <w:r>
-        <w:t xml:space="preserve"> The TDC timestamps are retrieved and manipulated: only timestamps corresponding to rising edges are kept and they are subtracted by pairs.</w:t>
+        <w:t>s.</w:t>
       </w:r>
     </w:p>
     <w:p>
@@ -2606,9 +2811,9 @@
         </w:rPr>
         <w:drawing>
           <wp:inline distT="0" distB="0" distL="0" distR="0">
-            <wp:extent cx="6193023" cy="3913309"/>
-            <wp:effectExtent l="19050" t="0" r="0" b="0"/>
-            <wp:docPr id="47" name="Picture 23" descr="Picture1.png"/>
+            <wp:extent cx="6171865" cy="2012950"/>
+            <wp:effectExtent l="19050" t="0" r="335" b="0"/>
+            <wp:docPr id="49" name="Picture 48" descr="Picture1.png"/>
             <wp:cNvGraphicFramePr>
               <a:graphicFrameLocks xmlns:a="http://schemas.openxmlformats.org/drawingml/2006/main" noChangeAspect="1"/>
             </wp:cNvGraphicFramePr>
@@ -2628,7 +2833,7 @@
                   <pic:spPr>
                     <a:xfrm>
                       <a:off x="0" y="0"/>
-                      <a:ext cx="6193023" cy="3913309"/>
+                      <a:ext cx="6171865" cy="2012950"/>
                     </a:xfrm>
                     <a:prstGeom prst="rect">
                       <a:avLst/>
@@ -2653,18 +2858,40 @@
           <w:rPr>
             <w:noProof/>
           </w:rPr>
-          <w:t>16</w:t>
+          <w:t>17</w:t>
         </w:r>
       </w:fldSimple>
       <w:r>
-        <w:t>: Test Setup 2</w:t>
+        <w:t>: Test Setup 3 measurements</w:t>
+      </w:r>
+    </w:p>
+    <w:p>
+      <w:pPr>
+        <w:jc w:val="both"/>
+      </w:pPr>
+      <w:r>
+        <w:t>Zooming into Figure 1</w:t>
+      </w:r>
+      <w:r>
+        <w:t>7</w:t>
+      </w:r>
+      <w:r>
+        <w:t xml:space="preserve"> brings us to Figure 1</w:t>
+      </w:r>
+      <w:r>
+        <w:t>8</w:t>
+      </w:r>
+      <w:r>
+        <w:t xml:space="preserve"> that shows the first steps of this test. Not</w:t>
+      </w:r>
+      <w:r>
+        <w:t>e the 64 measurements per step.</w:t>
       </w:r>
     </w:p>
     <w:p>
       <w:pPr>
         <w:keepNext/>
-        <w:spacing w:before="360" w:after="0"/>
-        <w:jc w:val="both"/>
+        <w:spacing w:after="0"/>
       </w:pPr>
       <w:r>
         <w:rPr>
@@ -2672,9 +2899,9 @@
         </w:rPr>
         <w:drawing>
           <wp:inline distT="0" distB="0" distL="0" distR="0">
-            <wp:extent cx="2449850" cy="1489835"/>
-            <wp:effectExtent l="19050" t="0" r="7600" b="0"/>
-            <wp:docPr id="48" name="Picture 31" descr="Picture1.png"/>
+            <wp:extent cx="6172200" cy="2002790"/>
+            <wp:effectExtent l="19050" t="0" r="0" b="0"/>
+            <wp:docPr id="50" name="Picture 49" descr="Picture1.png"/>
             <wp:cNvGraphicFramePr>
               <a:graphicFrameLocks xmlns:a="http://schemas.openxmlformats.org/drawingml/2006/main" noChangeAspect="1"/>
             </wp:cNvGraphicFramePr>
@@ -2694,225 +2921,6 @@
                   <pic:spPr>
                     <a:xfrm>
                       <a:off x="0" y="0"/>
-                      <a:ext cx="2449850" cy="1489835"/>
-                    </a:xfrm>
-                    <a:prstGeom prst="rect">
-                      <a:avLst/>
-                    </a:prstGeom>
-                  </pic:spPr>
-                </pic:pic>
-              </a:graphicData>
-            </a:graphic>
-          </wp:inline>
-        </w:drawing>
-      </w:r>
-    </w:p>
-    <w:p>
-      <w:pPr>
-        <w:pStyle w:val="Caption"/>
-        <w:jc w:val="both"/>
-      </w:pPr>
-      <w:r>
-        <w:t xml:space="preserve">Figure </w:t>
-      </w:r>
-      <w:fldSimple w:instr=" SEQ Figure \* ARABIC ">
-        <w:r>
-          <w:rPr>
-            <w:noProof/>
-          </w:rPr>
-          <w:t>17</w:t>
-        </w:r>
-      </w:fldSimple>
-      <w:r>
-        <w:t xml:space="preserve">: </w:t>
-      </w:r>
-      <w:r>
-        <w:t xml:space="preserve">Pulses arriving to the </w:t>
-      </w:r>
-      <w:r>
-        <w:t xml:space="preserve">TDC </w:t>
-      </w:r>
-      <w:r>
-        <w:t>input</w:t>
-      </w:r>
-      <w:r>
-        <w:t xml:space="preserve"> channel</w:t>
-      </w:r>
-      <w:r>
-        <w:t xml:space="preserve"> 1</w:t>
-      </w:r>
-    </w:p>
-    <w:p>
-      <w:pPr>
-        <w:pStyle w:val="Caption"/>
-        <w:jc w:val="both"/>
-      </w:pPr>
-    </w:p>
-    <w:p>
-      <w:r>
-        <w:br w:type="page"/>
-      </w:r>
-    </w:p>
-    <w:p>
-      <w:r>
-        <w:lastRenderedPageBreak/>
-        <w:t>Figure 1</w:t>
-      </w:r>
-      <w:r>
-        <w:t>8</w:t>
-      </w:r>
-      <w:r>
-        <w:t xml:space="preserve"> shows the </w:t>
-      </w:r>
-      <w:r>
-        <w:t>500</w:t>
-      </w:r>
-      <w:r>
-        <w:t xml:space="preserve"> </w:t>
-      </w:r>
-      <w:r>
-        <w:t>K</w:t>
-      </w:r>
-      <w:r>
-        <w:t xml:space="preserve"> </w:t>
-      </w:r>
-      <w:r>
-        <w:t>data</w:t>
-      </w:r>
-      <w:r>
-        <w:t xml:space="preserve"> ranging from 100 ns to 1</w:t>
-      </w:r>
-      <w:r>
-        <w:t>50</w:t>
-      </w:r>
-      <w:r>
-        <w:t xml:space="preserve"> </w:t>
-      </w:r>
-      <w:r>
-        <w:t>u</w:t>
-      </w:r>
-      <w:r>
-        <w:t>s.</w:t>
-      </w:r>
-    </w:p>
-    <w:p>
-      <w:pPr>
-        <w:keepNext/>
-        <w:spacing w:after="0"/>
-      </w:pPr>
-      <w:r>
-        <w:rPr>
-          <w:noProof/>
-        </w:rPr>
-        <w:drawing>
-          <wp:inline distT="0" distB="0" distL="0" distR="0">
-            <wp:extent cx="6171865" cy="2012950"/>
-            <wp:effectExtent l="19050" t="0" r="335" b="0"/>
-            <wp:docPr id="49" name="Picture 48" descr="Picture1.png"/>
-            <wp:cNvGraphicFramePr>
-              <a:graphicFrameLocks xmlns:a="http://schemas.openxmlformats.org/drawingml/2006/main" noChangeAspect="1"/>
-            </wp:cNvGraphicFramePr>
-            <a:graphic xmlns:a="http://schemas.openxmlformats.org/drawingml/2006/main">
-              <a:graphicData uri="http://schemas.openxmlformats.org/drawingml/2006/picture">
-                <pic:pic xmlns:pic="http://schemas.openxmlformats.org/drawingml/2006/picture">
-                  <pic:nvPicPr>
-                    <pic:cNvPr id="0" name="Picture1.png"/>
-                    <pic:cNvPicPr/>
-                  </pic:nvPicPr>
-                  <pic:blipFill>
-                    <a:blip r:embed="rId31" cstate="print"/>
-                    <a:stretch>
-                      <a:fillRect/>
-                    </a:stretch>
-                  </pic:blipFill>
-                  <pic:spPr>
-                    <a:xfrm>
-                      <a:off x="0" y="0"/>
-                      <a:ext cx="6171865" cy="2012950"/>
-                    </a:xfrm>
-                    <a:prstGeom prst="rect">
-                      <a:avLst/>
-                    </a:prstGeom>
-                  </pic:spPr>
-                </pic:pic>
-              </a:graphicData>
-            </a:graphic>
-          </wp:inline>
-        </w:drawing>
-      </w:r>
-    </w:p>
-    <w:p>
-      <w:pPr>
-        <w:pStyle w:val="Caption"/>
-      </w:pPr>
-      <w:r>
-        <w:t xml:space="preserve">Figure </w:t>
-      </w:r>
-      <w:fldSimple w:instr=" SEQ Figure \* ARABIC ">
-        <w:r>
-          <w:rPr>
-            <w:noProof/>
-          </w:rPr>
-          <w:t>18</w:t>
-        </w:r>
-      </w:fldSimple>
-      <w:r>
-        <w:t>: Test Setup 3 measurements</w:t>
-      </w:r>
-    </w:p>
-    <w:p>
-      <w:pPr>
-        <w:jc w:val="both"/>
-      </w:pPr>
-      <w:r>
-        <w:t>Zooming into Figure 18</w:t>
-      </w:r>
-      <w:r>
-        <w:t xml:space="preserve"> brings us to Figure 1</w:t>
-      </w:r>
-      <w:r>
-        <w:t>9</w:t>
-      </w:r>
-      <w:r>
-        <w:t xml:space="preserve"> that shows the first steps of this test. Not</w:t>
-      </w:r>
-      <w:r>
-        <w:t>e the 64 measurements per step.</w:t>
-      </w:r>
-    </w:p>
-    <w:p>
-      <w:pPr>
-        <w:keepNext/>
-        <w:spacing w:after="0"/>
-      </w:pPr>
-      <w:r>
-        <w:rPr>
-          <w:noProof/>
-        </w:rPr>
-        <w:drawing>
-          <wp:inline distT="0" distB="0" distL="0" distR="0">
-            <wp:extent cx="6172200" cy="2002790"/>
-            <wp:effectExtent l="19050" t="0" r="0" b="0"/>
-            <wp:docPr id="50" name="Picture 49" descr="Picture1.png"/>
-            <wp:cNvGraphicFramePr>
-              <a:graphicFrameLocks xmlns:a="http://schemas.openxmlformats.org/drawingml/2006/main" noChangeAspect="1"/>
-            </wp:cNvGraphicFramePr>
-            <a:graphic xmlns:a="http://schemas.openxmlformats.org/drawingml/2006/main">
-              <a:graphicData uri="http://schemas.openxmlformats.org/drawingml/2006/picture">
-                <pic:pic xmlns:pic="http://schemas.openxmlformats.org/drawingml/2006/picture">
-                  <pic:nvPicPr>
-                    <pic:cNvPr id="0" name="Picture1.png"/>
-                    <pic:cNvPicPr/>
-                  </pic:nvPicPr>
-                  <pic:blipFill>
-                    <a:blip r:embed="rId32" cstate="print"/>
-                    <a:stretch>
-                      <a:fillRect/>
-                    </a:stretch>
-                  </pic:blipFill>
-                  <pic:spPr>
-                    <a:xfrm>
-                      <a:off x="0" y="0"/>
                       <a:ext cx="6172200" cy="2002790"/>
                     </a:xfrm>
                     <a:prstGeom prst="rect">
@@ -2938,80 +2946,312 @@
           <w:rPr>
             <w:noProof/>
           </w:rPr>
+          <w:t>18</w:t>
+        </w:r>
+      </w:fldSimple>
+      <w:r>
+        <w:t>: Zoom in Figure 15</w:t>
+      </w:r>
+    </w:p>
+    <w:p>
+      <w:pPr>
+        <w:spacing w:after="0"/>
+        <w:jc w:val="both"/>
+      </w:pPr>
+      <w:r>
+        <w:t xml:space="preserve">The measurements stayed within the </w:t>
+      </w:r>
+      <w:r>
+        <w:t>range of the accuracy of the TDC plus the FD:</w:t>
+      </w:r>
+    </w:p>
+    <w:p>
+      <w:pPr>
+        <w:jc w:val="both"/>
+      </w:pPr>
+      <w:r>
+        <w:t>[</w:t>
+      </w:r>
+      <w:r>
+        <w:t xml:space="preserve">+-700 </w:t>
+      </w:r>
+      <w:proofErr w:type="spellStart"/>
+      <w:r>
+        <w:t>ps</w:t>
+      </w:r>
+      <w:proofErr w:type="spellEnd"/>
+      <w:r>
+        <w:t xml:space="preserve"> +- 4 </w:t>
+      </w:r>
+      <w:proofErr w:type="spellStart"/>
+      <w:r>
+        <w:t>ppm</w:t>
+      </w:r>
+      <w:proofErr w:type="spellEnd"/>
+      <w:r>
+        <w:t xml:space="preserve">] </w:t>
+      </w:r>
+      <w:proofErr w:type="gramStart"/>
+      <w:r>
+        <w:t xml:space="preserve">+ [+-500 </w:t>
+      </w:r>
+      <w:proofErr w:type="spellStart"/>
+      <w:r>
+        <w:t>ps</w:t>
+      </w:r>
+      <w:proofErr w:type="spellEnd"/>
+      <w:r>
+        <w:t xml:space="preserve"> +- 4 </w:t>
+      </w:r>
+      <w:proofErr w:type="spellStart"/>
+      <w:r>
+        <w:t>ppm</w:t>
+      </w:r>
+      <w:proofErr w:type="spellEnd"/>
+      <w:r>
+        <w:t>]</w:t>
+      </w:r>
+      <w:r>
+        <w:t>.</w:t>
+      </w:r>
+      <w:proofErr w:type="gramEnd"/>
+    </w:p>
+    <w:p>
+      <w:r>
+        <w:br w:type="page"/>
+      </w:r>
+    </w:p>
+    <w:p>
+      <w:pPr>
+        <w:jc w:val="both"/>
+      </w:pPr>
+      <w:r>
+        <w:lastRenderedPageBreak/>
+        <w:t>With different DAC values</w:t>
+      </w:r>
+      <w:r>
+        <w:t xml:space="preserve">, the higher the measurements, the bigger the difference in measurements. </w:t>
+      </w:r>
+    </w:p>
+    <w:p>
+      <w:pPr>
+        <w:keepNext/>
+        <w:spacing w:after="0"/>
+        <w:jc w:val="both"/>
+      </w:pPr>
+      <w:r>
+        <w:rPr>
+          <w:noProof/>
+        </w:rPr>
+        <w:drawing>
+          <wp:inline distT="0" distB="0" distL="0" distR="0">
+            <wp:extent cx="6136526" cy="2002536"/>
+            <wp:effectExtent l="19050" t="0" r="0" b="0"/>
+            <wp:docPr id="5" name="Picture 2"/>
+            <wp:cNvGraphicFramePr>
+              <a:graphicFrameLocks xmlns:a="http://schemas.openxmlformats.org/drawingml/2006/main" noChangeAspect="1"/>
+            </wp:cNvGraphicFramePr>
+            <a:graphic xmlns:a="http://schemas.openxmlformats.org/drawingml/2006/main">
+              <a:graphicData uri="http://schemas.openxmlformats.org/drawingml/2006/picture">
+                <pic:pic xmlns:pic="http://schemas.openxmlformats.org/drawingml/2006/picture">
+                  <pic:nvPicPr>
+                    <pic:cNvPr id="0" name="Picture 2"/>
+                    <pic:cNvPicPr>
+                      <a:picLocks noChangeAspect="1" noChangeArrowheads="1"/>
+                    </pic:cNvPicPr>
+                  </pic:nvPicPr>
+                  <pic:blipFill>
+                    <a:blip r:embed="rId31" cstate="print"/>
+                    <a:srcRect/>
+                    <a:stretch>
+                      <a:fillRect/>
+                    </a:stretch>
+                  </pic:blipFill>
+                  <pic:spPr bwMode="auto">
+                    <a:xfrm>
+                      <a:off x="0" y="0"/>
+                      <a:ext cx="6136526" cy="2002536"/>
+                    </a:xfrm>
+                    <a:prstGeom prst="rect">
+                      <a:avLst/>
+                    </a:prstGeom>
+                    <a:noFill/>
+                  </pic:spPr>
+                </pic:pic>
+              </a:graphicData>
+            </a:graphic>
+          </wp:inline>
+        </w:drawing>
+      </w:r>
+    </w:p>
+    <w:p>
+      <w:pPr>
+        <w:pStyle w:val="Caption"/>
+        <w:jc w:val="both"/>
+      </w:pPr>
+      <w:r>
+        <w:t xml:space="preserve">Figure </w:t>
+      </w:r>
+      <w:fldSimple w:instr=" SEQ Figure \* ARABIC ">
+        <w:r>
+          <w:rPr>
+            <w:noProof/>
+          </w:rPr>
           <w:t>19</w:t>
         </w:r>
       </w:fldSimple>
       <w:r>
-        <w:t>: Zoom in Figure 15</w:t>
-      </w:r>
-    </w:p>
-    <w:p>
-      <w:pPr>
+        <w:t>: Measurements at around 100 ns with different DAC values</w:t>
+      </w:r>
+    </w:p>
+    <w:p>
+      <w:pPr>
+        <w:keepNext/>
         <w:spacing w:after="0"/>
         <w:jc w:val="both"/>
       </w:pPr>
       <w:r>
-        <w:t xml:space="preserve">The measurements stayed within the </w:t>
-      </w:r>
-      <w:r>
-        <w:t>range of the accuracy of the TDC plus the FD:</w:t>
-      </w:r>
-    </w:p>
-    <w:p>
-      <w:pPr>
+        <w:rPr>
+          <w:noProof/>
+        </w:rPr>
+        <w:drawing>
+          <wp:inline distT="0" distB="0" distL="0" distR="0">
+            <wp:extent cx="6138152" cy="2002536"/>
+            <wp:effectExtent l="19050" t="0" r="0" b="0"/>
+            <wp:docPr id="10" name="Picture 4"/>
+            <wp:cNvGraphicFramePr>
+              <a:graphicFrameLocks xmlns:a="http://schemas.openxmlformats.org/drawingml/2006/main" noChangeAspect="1"/>
+            </wp:cNvGraphicFramePr>
+            <a:graphic xmlns:a="http://schemas.openxmlformats.org/drawingml/2006/main">
+              <a:graphicData uri="http://schemas.openxmlformats.org/drawingml/2006/picture">
+                <pic:pic xmlns:pic="http://schemas.openxmlformats.org/drawingml/2006/picture">
+                  <pic:nvPicPr>
+                    <pic:cNvPr id="0" name="Picture 4"/>
+                    <pic:cNvPicPr>
+                      <a:picLocks noChangeAspect="1" noChangeArrowheads="1"/>
+                    </pic:cNvPicPr>
+                  </pic:nvPicPr>
+                  <pic:blipFill>
+                    <a:blip r:embed="rId32" cstate="print"/>
+                    <a:srcRect/>
+                    <a:stretch>
+                      <a:fillRect/>
+                    </a:stretch>
+                  </pic:blipFill>
+                  <pic:spPr bwMode="auto">
+                    <a:xfrm>
+                      <a:off x="0" y="0"/>
+                      <a:ext cx="6138152" cy="2002536"/>
+                    </a:xfrm>
+                    <a:prstGeom prst="rect">
+                      <a:avLst/>
+                    </a:prstGeom>
+                    <a:noFill/>
+                  </pic:spPr>
+                </pic:pic>
+              </a:graphicData>
+            </a:graphic>
+          </wp:inline>
+        </w:drawing>
+      </w:r>
+    </w:p>
+    <w:p>
+      <w:pPr>
+        <w:pStyle w:val="Caption"/>
         <w:jc w:val="both"/>
       </w:pPr>
       <w:r>
-        <w:t>[</w:t>
-      </w:r>
-      <w:r>
-        <w:t xml:space="preserve">+-700 </w:t>
-      </w:r>
-      <w:proofErr w:type="spellStart"/>
-      <w:r>
-        <w:t>ps</w:t>
-      </w:r>
-      <w:proofErr w:type="spellEnd"/>
-      <w:r>
-        <w:t xml:space="preserve"> +- 4 </w:t>
-      </w:r>
-      <w:proofErr w:type="spellStart"/>
-      <w:r>
-        <w:t>ppm</w:t>
-      </w:r>
-      <w:proofErr w:type="spellEnd"/>
-      <w:r>
-        <w:t xml:space="preserve">] </w:t>
-      </w:r>
-      <w:proofErr w:type="gramStart"/>
-      <w:r>
-        <w:t xml:space="preserve">+ [+-500 </w:t>
-      </w:r>
-      <w:proofErr w:type="spellStart"/>
-      <w:r>
-        <w:t>ps</w:t>
-      </w:r>
-      <w:proofErr w:type="spellEnd"/>
-      <w:r>
-        <w:t xml:space="preserve"> +- 4 </w:t>
-      </w:r>
-      <w:proofErr w:type="spellStart"/>
-      <w:r>
-        <w:t>ppm</w:t>
-      </w:r>
-      <w:proofErr w:type="spellEnd"/>
-      <w:r>
-        <w:t>]</w:t>
-      </w:r>
-      <w:r>
-        <w:t>.</w:t>
-      </w:r>
-      <w:proofErr w:type="gramEnd"/>
+        <w:t xml:space="preserve">Figure </w:t>
+      </w:r>
+      <w:fldSimple w:instr=" SEQ Figure \* ARABIC ">
+        <w:r>
+          <w:rPr>
+            <w:noProof/>
+          </w:rPr>
+          <w:t>20</w:t>
+        </w:r>
+      </w:fldSimple>
+      <w:r>
+        <w:t xml:space="preserve">: </w:t>
+      </w:r>
+      <w:r>
+        <w:t>Measurements at around 1</w:t>
+      </w:r>
+      <w:r>
+        <w:t>5</w:t>
+      </w:r>
+      <w:r>
+        <w:t xml:space="preserve">0 </w:t>
+      </w:r>
+      <w:r>
+        <w:t>u</w:t>
+      </w:r>
+      <w:r>
+        <w:t>s with different DAC values</w:t>
+      </w:r>
+    </w:p>
+    <w:p/>
+    <w:p>
+      <w:pPr>
+        <w:rPr>
+          <w:rFonts w:asciiTheme="majorHAnsi" w:eastAsiaTheme="majorEastAsia" w:hAnsiTheme="majorHAnsi" w:cstheme="majorBidi"/>
+          <w:b/>
+          <w:bCs/>
+          <w:color w:val="4F81BD" w:themeColor="accent1"/>
+          <w:sz w:val="28"/>
+          <w:szCs w:val="28"/>
+        </w:rPr>
+      </w:pPr>
+      <w:r>
+        <w:rPr>
+          <w:rFonts w:asciiTheme="majorHAnsi" w:eastAsiaTheme="majorEastAsia" w:hAnsiTheme="majorHAnsi" w:cstheme="majorBidi"/>
+          <w:b/>
+          <w:bCs/>
+          <w:color w:val="4F81BD" w:themeColor="accent1"/>
+          <w:sz w:val="28"/>
+          <w:szCs w:val="28"/>
+        </w:rPr>
+        <w:t>Conclusions</w:t>
+      </w:r>
     </w:p>
     <w:p>
       <w:pPr>
         <w:jc w:val="both"/>
       </w:pPr>
+      <w:r>
+        <w:t xml:space="preserve">The tests have confirmed the </w:t>
+      </w:r>
+      <w:r>
+        <w:t xml:space="preserve">general </w:t>
+      </w:r>
+      <w:r>
+        <w:t>reliability of the TDC</w:t>
+      </w:r>
+      <w:r>
+        <w:t xml:space="preserve"> board. Its precision is within the +-700ps +-4ppm specification. The issue of the +-4ns spikes </w:t>
+      </w:r>
+      <w:r>
+        <w:t xml:space="preserve">with 0.5ppm occurrence </w:t>
+      </w:r>
+      <w:r>
+        <w:t>however would need to be clarified in collaboration with the ACAM engineers.</w:t>
+      </w:r>
+    </w:p>
+    <w:p>
+      <w:pPr>
+        <w:jc w:val="both"/>
+      </w:pPr>
+      <w:r>
+        <w:t>The calibration procedure would eliminate the offsets coming from the different channel paths.</w:t>
+      </w:r>
+    </w:p>
+    <w:p>
+      <w:pPr>
+        <w:jc w:val="both"/>
+      </w:pPr>
+      <w:r>
+        <w:t>The calibration procedure would also seek for the optimal DAC value.</w:t>
+      </w:r>
     </w:p>
     <w:sectPr>
       <w:pgSz w:w="12240" w:h="15840"/>
@@ -3408,6 +3648,7 @@
   <w:style w:type="character" w:default="1" w:styleId="DefaultParagraphFont">
     <w:name w:val="Default Paragraph Font"/>
     <w:uiPriority w:val="1"/>
+    <w:semiHidden/>
     <w:unhideWhenUsed/>
   </w:style>
   <w:style w:type="table" w:default="1" w:styleId="TableNormal">
@@ -3619,8 +3860,8 @@
       <w:u w:val="single"/>
     </w:rPr>
   </w:style>
-  <w:style w:type="table" w:customStyle="1" w:styleId="LightList-Accent1">
-    <w:name w:val="Light List Accent 1"/>
+  <w:style w:type="table" w:customStyle="1" w:styleId="LightList-Accent11">
+    <w:name w:val="Light List - Accent 11"/>
     <w:basedOn w:val="TableNormal"/>
     <w:uiPriority w:val="61"/>
     <w:rsid w:val="006506F8"/>
@@ -3711,8 +3952,8 @@
       </w:tcPr>
     </w:tblStylePr>
   </w:style>
-  <w:style w:type="table" w:customStyle="1" w:styleId="LightShading-Accent1">
-    <w:name w:val="Light Shading Accent 1"/>
+  <w:style w:type="table" w:customStyle="1" w:styleId="LightShading-Accent11">
+    <w:name w:val="Light Shading - Accent 11"/>
     <w:basedOn w:val="TableNormal"/>
     <w:uiPriority w:val="60"/>
     <w:rsid w:val="00A1614E"/>
@@ -4105,7 +4346,7 @@
 </file>
 
 <file path=customXml/itemProps1.xml><?xml version="1.0" encoding="utf-8"?>
-<ds:datastoreItem xmlns:ds="http://schemas.openxmlformats.org/officeDocument/2006/customXml" ds:itemID="{1856044F-CF0A-4E61-BDE6-E310E69DAD91}">
+<ds:datastoreItem xmlns:ds="http://schemas.openxmlformats.org/officeDocument/2006/customXml" ds:itemID="{1D1B6ADB-26F1-4CCD-AAC1-F53CF414264C}">
   <ds:schemaRefs>
     <ds:schemaRef ds:uri="http://schemas.openxmlformats.org/officeDocument/2006/bibliography"/>
   </ds:schemaRefs>

</xml_diff>

<commit_message>
draft doc on calibration added
git-svn-id: http://svn.ohwr.org/fmc-tdc@102 85dfdc96-de2c-444c-878d-45b388be74a9
</commit_message>
<xml_diff>
--- a/board_testing/TDCperformance.docx
+++ b/board_testing/TDCperformance.docx
@@ -73,7 +73,52 @@
           <w:sz w:val="24"/>
           <w:szCs w:val="24"/>
         </w:rPr>
-        <w:t xml:space="preserve"> | 05.09.2012</w:t>
+        <w:t xml:space="preserve"> | </w:t>
+      </w:r>
+      <w:r>
+        <w:rPr>
+          <w:b w:val="0"/>
+          <w:i w:val="0"/>
+          <w:sz w:val="24"/>
+          <w:szCs w:val="24"/>
+        </w:rPr>
+        <w:t>25</w:t>
+      </w:r>
+      <w:r>
+        <w:rPr>
+          <w:b w:val="0"/>
+          <w:i w:val="0"/>
+          <w:sz w:val="24"/>
+          <w:szCs w:val="24"/>
+        </w:rPr>
+        <w:t>.0</w:t>
+      </w:r>
+      <w:r>
+        <w:rPr>
+          <w:b w:val="0"/>
+          <w:i w:val="0"/>
+          <w:sz w:val="24"/>
+          <w:szCs w:val="24"/>
+        </w:rPr>
+        <w:t>4</w:t>
+      </w:r>
+      <w:r>
+        <w:rPr>
+          <w:b w:val="0"/>
+          <w:i w:val="0"/>
+          <w:sz w:val="24"/>
+          <w:szCs w:val="24"/>
+        </w:rPr>
+        <w:t>.201</w:t>
+      </w:r>
+      <w:r>
+        <w:rPr>
+          <w:b w:val="0"/>
+          <w:i w:val="0"/>
+          <w:sz w:val="24"/>
+          <w:szCs w:val="24"/>
+        </w:rPr>
+        <w:t>3</w:t>
       </w:r>
     </w:p>
     <w:p>
@@ -626,15 +671,7 @@
         <w:t xml:space="preserve"> </w:t>
       </w:r>
       <w:r>
-        <w:t xml:space="preserve">3 and 4 </w:t>
-      </w:r>
-      <w:proofErr w:type="gramStart"/>
-      <w:r>
-        <w:t>show</w:t>
-      </w:r>
-      <w:proofErr w:type="gramEnd"/>
-      <w:r>
-        <w:t xml:space="preserve"> the 10</w:t>
+        <w:t>3 and 4 show the 10</w:t>
       </w:r>
       <w:r>
         <w:t xml:space="preserve"> </w:t>
@@ -813,15 +850,7 @@
         <w:t xml:space="preserve">were reported </w:t>
       </w:r>
       <w:r>
-        <w:t xml:space="preserve">every few millions. The resolution in R-mode is 3 times higher than in I-mode and the errors seen in I-mode (4ns) are 3 times the ones in </w:t>
-      </w:r>
-      <w:proofErr w:type="spellStart"/>
-      <w:r>
-        <w:t>in</w:t>
-      </w:r>
-      <w:proofErr w:type="spellEnd"/>
-      <w:r>
-        <w:t xml:space="preserve"> R-mode (1.5*3 = 4ns).</w:t>
+        <w:t>every few millions. The resolution in R-mode is 3 times higher than in I-mode and the errors seen in I-mode (4ns) are 3 times the ones in in R-mode (1.5*3 = 4ns).</w:t>
       </w:r>
       <w:r>
         <w:t xml:space="preserve"> We are in contact with ACAM for the clarification of the issue.</w:t>
@@ -1758,73 +1787,7 @@
           <w:sz w:val="22"/>
           <w:szCs w:val="22"/>
         </w:rPr>
-        <w:t xml:space="preserve">’000 </w:t>
-      </w:r>
-      <w:proofErr w:type="spellStart"/>
-      <w:r>
-        <w:rPr>
-          <w:b w:val="0"/>
-          <w:bCs w:val="0"/>
-          <w:color w:val="auto"/>
-          <w:sz w:val="22"/>
-          <w:szCs w:val="22"/>
-        </w:rPr>
-        <w:t>ps</w:t>
-      </w:r>
-      <w:proofErr w:type="spellEnd"/>
-      <w:r>
-        <w:rPr>
-          <w:b w:val="0"/>
-          <w:bCs w:val="0"/>
-          <w:color w:val="auto"/>
-          <w:sz w:val="22"/>
-          <w:szCs w:val="22"/>
-        </w:rPr>
-        <w:t xml:space="preserve">, which </w:t>
-      </w:r>
-      <w:proofErr w:type="gramStart"/>
-      <w:r>
-        <w:rPr>
-          <w:b w:val="0"/>
-          <w:bCs w:val="0"/>
-          <w:color w:val="auto"/>
-          <w:sz w:val="22"/>
-          <w:szCs w:val="22"/>
-        </w:rPr>
-        <w:t>is</w:t>
-      </w:r>
-      <w:proofErr w:type="gramEnd"/>
-      <w:r>
-        <w:rPr>
-          <w:b w:val="0"/>
-          <w:bCs w:val="0"/>
-          <w:color w:val="auto"/>
-          <w:sz w:val="22"/>
-          <w:szCs w:val="22"/>
-        </w:rPr>
-        <w:t xml:space="preserve"> the difference in cable length, we are measuring 10’407 </w:t>
-      </w:r>
-      <w:proofErr w:type="spellStart"/>
-      <w:r>
-        <w:rPr>
-          <w:b w:val="0"/>
-          <w:bCs w:val="0"/>
-          <w:color w:val="auto"/>
-          <w:sz w:val="22"/>
-          <w:szCs w:val="22"/>
-        </w:rPr>
-        <w:t>ps</w:t>
-      </w:r>
-      <w:proofErr w:type="spellEnd"/>
-      <w:r>
-        <w:rPr>
-          <w:b w:val="0"/>
-          <w:bCs w:val="0"/>
-          <w:color w:val="auto"/>
-          <w:sz w:val="22"/>
-          <w:szCs w:val="22"/>
-        </w:rPr>
-        <w:t xml:space="preserve">; this comes from the part-to-part skew of the channels input buffers </w:t>
+        <w:t xml:space="preserve">’000 ps, which is the difference in cable length, we are measuring 10’407 ps; this comes from the part-to-part skew of the channels input buffers </w:t>
       </w:r>
       <w:r>
         <w:rPr>
@@ -2285,13 +2248,8 @@
       <w:r>
         <w:t xml:space="preserve">he </w:t>
       </w:r>
-      <w:proofErr w:type="spellStart"/>
-      <w:r>
-        <w:t>timebase</w:t>
-      </w:r>
-      <w:proofErr w:type="spellEnd"/>
-      <w:r>
-        <w:t xml:space="preserve"> accuracy o</w:t>
+      <w:r>
+        <w:t>timebase accuracy o</w:t>
       </w:r>
       <w:r>
         <w:t xml:space="preserve">f the TDC application is by specification </w:t>
@@ -2305,13 +2263,8 @@
       <w:r>
         <w:t xml:space="preserve"> </w:t>
       </w:r>
-      <w:proofErr w:type="spellStart"/>
-      <w:r>
-        <w:t>ppm</w:t>
-      </w:r>
-      <w:proofErr w:type="spellEnd"/>
-      <w:r>
-        <w:t xml:space="preserve">; for a </w:t>
+      <w:r>
+        <w:t xml:space="preserve">ppm; for a </w:t>
       </w:r>
       <w:r>
         <w:t xml:space="preserve">measurement of </w:t>
@@ -2471,21 +2424,8 @@
         <w:t xml:space="preserve"> (in blue) and temperature measurements (in green)</w:t>
       </w:r>
       <w:r>
-        <w:t xml:space="preserve">. There is around 13’000 </w:t>
-      </w:r>
-      <w:proofErr w:type="spellStart"/>
-      <w:r>
-        <w:t>ps</w:t>
-      </w:r>
-      <w:proofErr w:type="spellEnd"/>
-      <w:r>
-        <w:t xml:space="preserve"> drift per </w:t>
-      </w:r>
-      <w:proofErr w:type="spellStart"/>
-      <w:r>
-        <w:t>oC.</w:t>
-      </w:r>
-      <w:proofErr w:type="spellEnd"/>
+        <w:t>. There is around 13’000 ps drift per oC.</w:t>
+      </w:r>
     </w:p>
     <w:p>
       <w:pPr>
@@ -2691,15 +2631,7 @@
         <w:t xml:space="preserve"> the DAC </w:t>
       </w:r>
       <w:r>
-        <w:t xml:space="preserve">of the TDC mezzanine. The DAC controls the VCXO where the TDC </w:t>
-      </w:r>
-      <w:proofErr w:type="spellStart"/>
-      <w:r>
-        <w:t>timebase</w:t>
-      </w:r>
-      <w:proofErr w:type="spellEnd"/>
-      <w:r>
-        <w:t xml:space="preserve"> accuracy is based on. </w:t>
+        <w:t xml:space="preserve">of the TDC mezzanine. The DAC controls the VCXO where the TDC timebase accuracy is based on. </w:t>
       </w:r>
       <w:r>
         <w:t>We changed the</w:t>
@@ -3099,18 +3031,8 @@
         <w:jc w:val="both"/>
       </w:pPr>
       <w:r>
-        <w:t xml:space="preserve">A dedicated python testing program is responsible for the continuous retrieval of the timestamps and their manipulation: only timestamps corresponding to rising edges are kept and they are subtracted by pairs. This way we are expecting constantly measurements of 1 </w:t>
-      </w:r>
-      <w:proofErr w:type="spellStart"/>
-      <w:proofErr w:type="gramStart"/>
-      <w:r>
-        <w:t>ms</w:t>
-      </w:r>
-      <w:proofErr w:type="gramEnd"/>
-      <w:r>
-        <w:t>.</w:t>
-      </w:r>
-      <w:proofErr w:type="spellEnd"/>
+        <w:t>A dedicated python testing program is responsible for the continuous retrieval of the timestamps and their manipulation: only timestamps corresponding to rising edges are kept and they are subtracted by pairs. This way we are expecting constantly measurements of 1 ms.</w:t>
+      </w:r>
       <w:r>
         <w:t xml:space="preserve"> The </w:t>
       </w:r>
@@ -4003,21 +3925,12 @@
         </w:rPr>
         <w:t xml:space="preserve">used </w:t>
       </w:r>
-      <w:proofErr w:type="spellStart"/>
       <w:r>
         <w:rPr>
           <w:sz w:val="14"/>
           <w:szCs w:val="14"/>
         </w:rPr>
-        <w:t>uncalibrated</w:t>
-      </w:r>
-      <w:proofErr w:type="spellEnd"/>
-      <w:r>
-        <w:rPr>
-          <w:sz w:val="14"/>
-          <w:szCs w:val="14"/>
-        </w:rPr>
-        <w:t>; this makes the values above 150us giving errors &gt; 4ppm</w:t>
+        <w:t>uncalibrated; this makes the values above 150us giving errors &gt; 4ppm</w:t>
       </w:r>
       <w:r>
         <w:rPr>
@@ -4316,66 +4229,32 @@
         <w:t>±</w:t>
       </w:r>
       <w:r>
-        <w:t xml:space="preserve">700 </w:t>
-      </w:r>
-      <w:proofErr w:type="spellStart"/>
-      <w:r>
-        <w:t>ps</w:t>
-      </w:r>
-      <w:proofErr w:type="spellEnd"/>
-      <w:r>
-        <w:t xml:space="preserve"> </w:t>
+        <w:t xml:space="preserve">700 ps </w:t>
       </w:r>
       <w:r>
         <w:t>±</w:t>
       </w:r>
       <w:r>
-        <w:t xml:space="preserve"> 4 </w:t>
-      </w:r>
-      <w:proofErr w:type="spellStart"/>
-      <w:r>
-        <w:t>ppm</w:t>
-      </w:r>
-      <w:proofErr w:type="spellEnd"/>
-      <w:r>
-        <w:t xml:space="preserve">] </w:t>
-      </w:r>
-      <w:proofErr w:type="gramStart"/>
-      <w:r>
-        <w:t>+ [</w:t>
+        <w:t xml:space="preserve"> 4 ppm</w:t>
+      </w:r>
+      <w:r>
+        <w:t>] + [</w:t>
       </w:r>
       <w:r>
         <w:t>±</w:t>
       </w:r>
       <w:r>
-        <w:t xml:space="preserve">500 </w:t>
-      </w:r>
-      <w:proofErr w:type="spellStart"/>
-      <w:r>
-        <w:t>ps</w:t>
-      </w:r>
-      <w:proofErr w:type="spellEnd"/>
-      <w:r>
-        <w:t xml:space="preserve"> </w:t>
+        <w:t xml:space="preserve">500 ps </w:t>
       </w:r>
       <w:r>
         <w:t>±</w:t>
       </w:r>
       <w:r>
-        <w:t xml:space="preserve"> 4 </w:t>
-      </w:r>
-      <w:proofErr w:type="spellStart"/>
-      <w:r>
-        <w:t>ppm</w:t>
-      </w:r>
-      <w:proofErr w:type="spellEnd"/>
-      <w:r>
-        <w:t>]</w:t>
+        <w:t xml:space="preserve"> 4 ppm]</w:t>
       </w:r>
       <w:r>
         <w:t>.</w:t>
       </w:r>
-      <w:proofErr w:type="gramEnd"/>
     </w:p>
     <w:p>
       <w:r>
@@ -4590,13 +4469,8 @@
         <w:t xml:space="preserve"> board. The </w:t>
       </w:r>
       <w:r>
-        <w:t xml:space="preserve">precision is within </w:t>
-      </w:r>
-      <w:proofErr w:type="gramStart"/>
-      <w:r>
-        <w:t>the</w:t>
-      </w:r>
-      <w:proofErr w:type="gramEnd"/>
+        <w:t>precision is within the</w:t>
+      </w:r>
       <w:r>
         <w:br/>
         <w:t>[</w:t>
@@ -4608,15 +4482,7 @@
         <w:t xml:space="preserve">700ps </w:t>
       </w:r>
       <w:r>
-        <w:t>+</w:t>
-      </w:r>
-      <w:proofErr w:type="spellStart"/>
-      <w:r>
-        <w:t>timebase</w:t>
-      </w:r>
-      <w:proofErr w:type="spellEnd"/>
-      <w:r>
-        <w:t>]</w:t>
+        <w:t>+timebase]</w:t>
       </w:r>
       <w:r>
         <w:t xml:space="preserve"> specification.</w:t>
@@ -4684,17 +4550,8 @@
         <w:t>On our long runs with the Cesium 1 PPS, we remarked a drift of around</w:t>
       </w:r>
       <w:r>
-        <w:t xml:space="preserve"> 13’000 </w:t>
-      </w:r>
-      <w:proofErr w:type="spellStart"/>
-      <w:r>
-        <w:t>ps</w:t>
-      </w:r>
-      <w:proofErr w:type="spellEnd"/>
-      <w:r>
-        <w:t xml:space="preserve"> per </w:t>
-      </w:r>
-      <w:proofErr w:type="spellStart"/>
+        <w:t xml:space="preserve"> 13’000 ps per </w:t>
+      </w:r>
       <w:r>
         <w:rPr>
           <w:vertAlign w:val="superscript"/>
@@ -4702,11 +4559,7 @@
         <w:t>o</w:t>
       </w:r>
       <w:r>
-        <w:t>C.</w:t>
-      </w:r>
-      <w:proofErr w:type="spellEnd"/>
-      <w:r>
-        <w:t xml:space="preserve"> Note that </w:t>
+        <w:t xml:space="preserve">C. Note that </w:t>
       </w:r>
       <w:r>
         <w:t xml:space="preserve">there will be no temperature compensation in </w:t>
@@ -5125,6 +4978,7 @@
   <w:style w:type="character" w:default="1" w:styleId="DefaultParagraphFont">
     <w:name w:val="Default Paragraph Font"/>
     <w:uiPriority w:val="1"/>
+    <w:semiHidden/>
     <w:unhideWhenUsed/>
   </w:style>
   <w:style w:type="table" w:default="1" w:styleId="TableNormal">
@@ -5822,7 +5676,7 @@
 </file>
 
 <file path=customXml/itemProps1.xml><?xml version="1.0" encoding="utf-8"?>
-<ds:datastoreItem xmlns:ds="http://schemas.openxmlformats.org/officeDocument/2006/customXml" ds:itemID="{6839B484-F589-4E17-AF77-8995B223CEA5}">
+<ds:datastoreItem xmlns:ds="http://schemas.openxmlformats.org/officeDocument/2006/customXml" ds:itemID="{F6850785-BFF6-49BA-B3A0-F2AA44FFBA87}">
   <ds:schemaRefs>
     <ds:schemaRef ds:uri="http://schemas.openxmlformats.org/officeDocument/2006/bibliography"/>
   </ds:schemaRefs>

</xml_diff>